<commit_message>
Pdf Correciones Sprint 2 y 3
Especificacion de req
</commit_message>
<xml_diff>
--- a/PREGAME/1. ELICITACION/1.1 Especificacion RS/EspecificaciónDeRequisitos_Grupo5_V3.docx
+++ b/PREGAME/1. ELICITACION/1.1 Especificacion RS/EspecificaciónDeRequisitos_Grupo5_V3.docx
@@ -4291,29 +4291,39 @@
                 <w:tab w:val="left" w:pos="1170"/>
               </w:tabs>
               <w:spacing w:before="106"/>
-              <w:ind w:hanging="361"/>
-              <w:rPr>
-                <w:lang w:val="es-EC"/>
-              </w:rPr>
-            </w:pPr>
-            <w:r>
-              <w:rPr>
-                <w:lang w:val="es-EC"/>
-              </w:rPr>
-              <w:t>IRQ-05 Restricción de votación por</w:t>
-            </w:r>
-            <w:r>
-              <w:rPr>
-                <w:spacing w:val="-15"/>
-                <w:lang w:val="es-EC"/>
-              </w:rPr>
-              <w:t xml:space="preserve"> </w:t>
-            </w:r>
-            <w:r>
-              <w:rPr>
-                <w:lang w:val="es-EC"/>
-              </w:rPr>
-              <w:t>evento</w:t>
+              <w:rPr>
+                <w:lang w:val="es-EC"/>
+              </w:rPr>
+            </w:pPr>
+            <w:r>
+              <w:rPr>
+                <w:lang w:val="es-EC"/>
+              </w:rPr>
+              <w:t>RE</w:t>
+            </w:r>
+            <w:r>
+              <w:rPr>
+                <w:lang w:val="es-EC"/>
+              </w:rPr>
+              <w:t>Q-0</w:t>
+            </w:r>
+            <w:r>
+              <w:rPr>
+                <w:lang w:val="es-EC"/>
+              </w:rPr>
+              <w:t>0</w:t>
+            </w:r>
+            <w:r>
+              <w:rPr>
+                <w:lang w:val="es-EC"/>
+              </w:rPr>
+              <w:t xml:space="preserve">5 </w:t>
+            </w:r>
+            <w:r>
+              <w:rPr>
+                <w:lang w:val="es-EC"/>
+              </w:rPr>
+              <w:t>Registro de eventos</w:t>
             </w:r>
           </w:p>
         </w:tc>
@@ -8568,6 +8578,54 @@
       </w:tblBorders>
     </w:tblPr>
   </w:style>
+  <w:style w:type="paragraph" w:styleId="Encabezado">
+    <w:name w:val="header"/>
+    <w:basedOn w:val="Normal"/>
+    <w:link w:val="EncabezadoCar"/>
+    <w:uiPriority w:val="99"/>
+    <w:unhideWhenUsed/>
+    <w:rsid w:val="00AC0860"/>
+    <w:pPr>
+      <w:tabs>
+        <w:tab w:val="center" w:pos="4252"/>
+        <w:tab w:val="right" w:pos="8504"/>
+      </w:tabs>
+    </w:pPr>
+  </w:style>
+  <w:style w:type="character" w:customStyle="1" w:styleId="EncabezadoCar">
+    <w:name w:val="Encabezado Car"/>
+    <w:basedOn w:val="Fuentedeprrafopredeter"/>
+    <w:link w:val="Encabezado"/>
+    <w:uiPriority w:val="99"/>
+    <w:rsid w:val="00AC0860"/>
+    <w:rPr>
+      <w:rFonts w:ascii="Arial" w:eastAsia="Arial" w:hAnsi="Arial" w:cs="Arial"/>
+    </w:rPr>
+  </w:style>
+  <w:style w:type="paragraph" w:styleId="Piedepgina">
+    <w:name w:val="footer"/>
+    <w:basedOn w:val="Normal"/>
+    <w:link w:val="PiedepginaCar"/>
+    <w:uiPriority w:val="99"/>
+    <w:unhideWhenUsed/>
+    <w:rsid w:val="00AC0860"/>
+    <w:pPr>
+      <w:tabs>
+        <w:tab w:val="center" w:pos="4252"/>
+        <w:tab w:val="right" w:pos="8504"/>
+      </w:tabs>
+    </w:pPr>
+  </w:style>
+  <w:style w:type="character" w:customStyle="1" w:styleId="PiedepginaCar">
+    <w:name w:val="Pie de página Car"/>
+    <w:basedOn w:val="Fuentedeprrafopredeter"/>
+    <w:link w:val="Piedepgina"/>
+    <w:uiPriority w:val="99"/>
+    <w:rsid w:val="00AC0860"/>
+    <w:rPr>
+      <w:rFonts w:ascii="Arial" w:eastAsia="Arial" w:hAnsi="Arial" w:cs="Arial"/>
+    </w:rPr>
+  </w:style>
 </w:styles>
 </file>
 

</xml_diff>